<commit_message>
Corrigido nome do integrante Davi
</commit_message>
<xml_diff>
--- a/02-Integrantes do Projeto.docx
+++ b/02-Integrantes do Projeto.docx
@@ -1,6 +1,6 @@
 
 <file path=word/document.xml><?xml version="1.0" encoding="utf-8"?>
-<w:document xmlns:wpc="http://schemas.microsoft.com/office/word/2010/wordprocessingCanvas" xmlns:cx="http://schemas.microsoft.com/office/drawing/2014/chartex" xmlns:cx1="http://schemas.microsoft.com/office/drawing/2015/9/8/chartex" xmlns:cx2="http://schemas.microsoft.com/office/drawing/2015/10/21/chartex" xmlns:cx3="http://schemas.microsoft.com/office/drawing/2016/5/9/chartex" xmlns:cx4="http://schemas.microsoft.com/office/drawing/2016/5/10/chartex" xmlns:cx5="http://schemas.microsoft.com/office/drawing/2016/5/11/chartex" xmlns:cx6="http://schemas.microsoft.com/office/drawing/2016/5/12/chartex" xmlns:cx7="http://schemas.microsoft.com/office/drawing/2016/5/13/chartex" xmlns:cx8="http://schemas.microsoft.com/office/drawing/2016/5/14/chartex" xmlns:mc="http://schemas.openxmlformats.org/markup-compatibility/2006" xmlns:aink="http://schemas.microsoft.com/office/drawing/2016/ink" xmlns:am3d="http://schemas.microsoft.com/office/drawing/2017/model3d" xmlns:o="urn:schemas-microsoft-com:office:office" xmlns:r="http://schemas.openxmlformats.org/officeDocument/2006/relationships" xmlns:m="http://schemas.openxmlformats.org/officeDocument/2006/math" xmlns:v="urn:schemas-microsoft-com:vml" xmlns:wp14="http://schemas.microsoft.com/office/word/2010/wordprocessingDrawing" xmlns:wp="http://schemas.openxmlformats.org/drawingml/2006/wordprocessingDrawing" xmlns:w10="urn:schemas-microsoft-com:office:word" xmlns:w="http://schemas.openxmlformats.org/wordprocessingml/2006/main" xmlns:w14="http://schemas.microsoft.com/office/word/2010/wordml" xmlns:w15="http://schemas.microsoft.com/office/word/2012/wordml" xmlns:w16cid="http://schemas.microsoft.com/office/word/2016/wordml/cid" xmlns:w16se="http://schemas.microsoft.com/office/word/2015/wordml/symex" xmlns:wpg="http://schemas.microsoft.com/office/word/2010/wordprocessingGroup" xmlns:wpi="http://schemas.microsoft.com/office/word/2010/wordprocessingInk" xmlns:wne="http://schemas.microsoft.com/office/word/2006/wordml" xmlns:wps="http://schemas.microsoft.com/office/word/2010/wordprocessingShape" mc:Ignorable="w14 w15 w16se w16cid wp14">
+<w:document xmlns:wpc="http://schemas.microsoft.com/office/word/2010/wordprocessingCanvas" xmlns:cx="http://schemas.microsoft.com/office/drawing/2014/chartex" xmlns:cx1="http://schemas.microsoft.com/office/drawing/2015/9/8/chartex" xmlns:cx2="http://schemas.microsoft.com/office/drawing/2015/10/21/chartex" xmlns:cx3="http://schemas.microsoft.com/office/drawing/2016/5/9/chartex" xmlns:cx4="http://schemas.microsoft.com/office/drawing/2016/5/10/chartex" xmlns:cx5="http://schemas.microsoft.com/office/drawing/2016/5/11/chartex" xmlns:cx6="http://schemas.microsoft.com/office/drawing/2016/5/12/chartex" xmlns:cx7="http://schemas.microsoft.com/office/drawing/2016/5/13/chartex" xmlns:cx8="http://schemas.microsoft.com/office/drawing/2016/5/14/chartex" xmlns:mc="http://schemas.openxmlformats.org/markup-compatibility/2006" xmlns:aink="http://schemas.microsoft.com/office/drawing/2016/ink" xmlns:am3d="http://schemas.microsoft.com/office/drawing/2017/model3d" xmlns:o="urn:schemas-microsoft-com:office:office" xmlns:r="http://schemas.openxmlformats.org/officeDocument/2006/relationships" xmlns:m="http://schemas.openxmlformats.org/officeDocument/2006/math" xmlns:v="urn:schemas-microsoft-com:vml" xmlns:wp14="http://schemas.microsoft.com/office/word/2010/wordprocessingDrawing" xmlns:wp="http://schemas.openxmlformats.org/drawingml/2006/wordprocessingDrawing" xmlns:w10="urn:schemas-microsoft-com:office:word" xmlns:w="http://schemas.openxmlformats.org/wordprocessingml/2006/main" xmlns:w14="http://schemas.microsoft.com/office/word/2010/wordml" xmlns:w15="http://schemas.microsoft.com/office/word/2012/wordml" xmlns:w16cex="http://schemas.microsoft.com/office/word/2018/wordml/cex" xmlns:w16cid="http://schemas.microsoft.com/office/word/2016/wordml/cid" xmlns:w16="http://schemas.microsoft.com/office/word/2018/wordml" xmlns:w16se="http://schemas.microsoft.com/office/word/2015/wordml/symex" xmlns:wpg="http://schemas.microsoft.com/office/word/2010/wordprocessingGroup" xmlns:wpi="http://schemas.microsoft.com/office/word/2010/wordprocessingInk" xmlns:wne="http://schemas.microsoft.com/office/word/2006/wordml" xmlns:wps="http://schemas.microsoft.com/office/word/2010/wordprocessingShape" mc:Ignorable="w14 w15 w16se w16cid w16 w16cex wp14">
   <w:body>
     <w:p>
       <w:pPr>
@@ -40,19 +40,7 @@
         <w:rPr>
           <w:rFonts w:ascii="Calibri" w:eastAsia="Calibri" w:hAnsi="Calibri" w:cs="Calibri"/>
         </w:rPr>
-        <w:t>Contato</w:t>
-      </w:r>
-      <w:r>
-        <w:rPr>
-          <w:rFonts w:ascii="Calibri" w:eastAsia="Calibri" w:hAnsi="Calibri" w:cs="Calibri"/>
-        </w:rPr>
-        <w:t>: (</w:t>
-      </w:r>
-      <w:r>
-        <w:rPr>
-          <w:rFonts w:ascii="Calibri" w:eastAsia="Calibri" w:hAnsi="Calibri" w:cs="Calibri"/>
-        </w:rPr>
-        <w:t>11) 95214-8805</w:t>
+        <w:t>Contato: (11) 95214-8805</w:t>
       </w:r>
     </w:p>
     <w:p>
@@ -379,6 +367,7 @@
               <w:rPr>
                 <w:sz w:val="20"/>
                 <w:szCs w:val="20"/>
+                <w:u w:val="single"/>
               </w:rPr>
             </w:pPr>
             <w:r>
@@ -388,6 +377,13 @@
               </w:rPr>
               <w:t>Davi</w:t>
             </w:r>
+            <w:r>
+              <w:rPr>
+                <w:sz w:val="20"/>
+                <w:szCs w:val="20"/>
+              </w:rPr>
+              <w:t xml:space="preserve"> Costa Sun</w:t>
+            </w:r>
           </w:p>
         </w:tc>
         <w:tc>
@@ -447,28 +443,7 @@
                 <w:sz w:val="20"/>
                 <w:szCs w:val="20"/>
               </w:rPr>
-              <w:t>(11)</w:t>
-            </w:r>
-            <w:r>
-              <w:rPr>
-                <w:sz w:val="20"/>
-                <w:szCs w:val="20"/>
-              </w:rPr>
-              <w:t>9</w:t>
-            </w:r>
-            <w:r>
-              <w:rPr>
-                <w:sz w:val="20"/>
-                <w:szCs w:val="20"/>
-              </w:rPr>
-              <w:t>-</w:t>
-            </w:r>
-            <w:r>
-              <w:rPr>
-                <w:sz w:val="20"/>
-                <w:szCs w:val="20"/>
-              </w:rPr>
-              <w:t>4703-9078</w:t>
+              <w:t>(11)9-4703-9078</w:t>
             </w:r>
           </w:p>
         </w:tc>
@@ -716,10 +691,7 @@
     </w:tbl>
     <w:p/>
     <w:p/>
-    <w:p>
-      <w:bookmarkStart w:id="0" w:name="_GoBack"/>
-      <w:bookmarkEnd w:id="0"/>
-    </w:p>
+    <w:p/>
     <w:sectPr>
       <w:pgSz w:w="11906" w:h="16838"/>
       <w:pgMar w:top="1417" w:right="1701" w:bottom="1417" w:left="1701" w:header="708" w:footer="708" w:gutter="0"/>
@@ -731,7 +703,7 @@
 </file>
 
 <file path=word/styles.xml><?xml version="1.0" encoding="utf-8"?>
-<w:styles xmlns:mc="http://schemas.openxmlformats.org/markup-compatibility/2006" xmlns:r="http://schemas.openxmlformats.org/officeDocument/2006/relationships" xmlns:w="http://schemas.openxmlformats.org/wordprocessingml/2006/main" xmlns:w14="http://schemas.microsoft.com/office/word/2010/wordml" xmlns:w15="http://schemas.microsoft.com/office/word/2012/wordml" xmlns:w16cid="http://schemas.microsoft.com/office/word/2016/wordml/cid" xmlns:w16se="http://schemas.microsoft.com/office/word/2015/wordml/symex" mc:Ignorable="w14 w15 w16se w16cid">
+<w:styles xmlns:mc="http://schemas.openxmlformats.org/markup-compatibility/2006" xmlns:r="http://schemas.openxmlformats.org/officeDocument/2006/relationships" xmlns:w="http://schemas.openxmlformats.org/wordprocessingml/2006/main" xmlns:w14="http://schemas.microsoft.com/office/word/2010/wordml" xmlns:w15="http://schemas.microsoft.com/office/word/2012/wordml" xmlns:w16cex="http://schemas.microsoft.com/office/word/2018/wordml/cex" xmlns:w16cid="http://schemas.microsoft.com/office/word/2016/wordml/cid" xmlns:w16="http://schemas.microsoft.com/office/word/2018/wordml" xmlns:w16se="http://schemas.microsoft.com/office/word/2015/wordml/symex" mc:Ignorable="w14 w15 w16se w16cid w16 w16cex">
   <w:docDefaults>
     <w:rPrDefault>
       <w:rPr>

</xml_diff>